<commit_message>
Finished the first two questions on the process survey.
</commit_message>
<xml_diff>
--- a/shell-gymnastics/I:O-and-file-gymnastics.docx
+++ b/shell-gymnastics/I:O-and-file-gymnastics.docx
@@ -31,7 +31,279 @@
         <w:jc w:val="center"/>
       </w:pPr>
       <w:r>
-        <w:t>Shell Gymnastics</w:t>
+        <w:t>Process Survey</w:t>
+      </w:r>
+    </w:p>
+    <w:p>
+      <w:pPr>
+        <w:pStyle w:val="ListParagraph"/>
+        <w:numPr>
+          <w:ilvl w:val="0"/>
+          <w:numId w:val="1"/>
+        </w:numPr>
+      </w:pPr>
+      <w:r>
+        <w:t>Root is running launchd, kextd, UserEventAgen, notifyd, diskarbitrati, configd, fseventsd, syslogd, opendirectory, distnoted, powerd, ntpd, cron, TBLoopDrivePa, stackshot, security, revision, mds, KernelEventAg, hidd, dynamic_pager</w:t>
+      </w:r>
+      <w:r>
+        <w:t xml:space="preserve">, autofsd, coreservicesd, CVMServer, logind, and filecoordinat. I’m fairly certain a lot of those were truncated. To find this information I used </w:t>
+      </w:r>
+      <w:r>
+        <w:t xml:space="preserve">man ps and </w:t>
+      </w:r>
+      <w:r>
+        <w:t>ps –u root –jc, which displays processes owned by root in a format that shows the user name and the command name, rather than the UID and the command path.</w:t>
+      </w:r>
+      <w:r>
+        <w:rPr>
+          <w:noProof/>
+        </w:rPr>
+        <w:t xml:space="preserve"> </w:t>
+      </w:r>
+      <w:r>
+        <w:rPr>
+          <w:noProof/>
+        </w:rPr>
+        <w:drawing>
+          <wp:inline distT="0" distB="0" distL="0" distR="0" wp14:anchorId="2E8F1A48" wp14:editId="292F554C">
+            <wp:extent cx="5486400" cy="3672840"/>
+            <wp:effectExtent l="0" t="0" r="0" b="10160"/>
+            <wp:docPr id="4" name="Picture 3"/>
+            <wp:cNvGraphicFramePr>
+              <a:graphicFrameLocks xmlns:a="http://schemas.openxmlformats.org/drawingml/2006/main" noChangeAspect="1"/>
+            </wp:cNvGraphicFramePr>
+            <a:graphic xmlns:a="http://schemas.openxmlformats.org/drawingml/2006/main">
+              <a:graphicData uri="http://schemas.openxmlformats.org/drawingml/2006/picture">
+                <pic:pic xmlns:pic="http://schemas.openxmlformats.org/drawingml/2006/picture">
+                  <pic:nvPicPr>
+                    <pic:cNvPr id="0" name="Picture 3"/>
+                    <pic:cNvPicPr>
+                      <a:picLocks noChangeAspect="1" noChangeArrowheads="1"/>
+                    </pic:cNvPicPr>
+                  </pic:nvPicPr>
+                  <pic:blipFill>
+                    <a:blip r:embed="rId6">
+                      <a:extLst>
+                        <a:ext uri="{28A0092B-C50C-407E-A947-70E740481C1C}">
+                          <a14:useLocalDpi xmlns:a14="http://schemas.microsoft.com/office/drawing/2010/main" val="0"/>
+                        </a:ext>
+                      </a:extLst>
+                    </a:blip>
+                    <a:srcRect/>
+                    <a:stretch>
+                      <a:fillRect/>
+                    </a:stretch>
+                  </pic:blipFill>
+                  <pic:spPr bwMode="auto">
+                    <a:xfrm>
+                      <a:off x="0" y="0"/>
+                      <a:ext cx="5486400" cy="3672840"/>
+                    </a:xfrm>
+                    <a:prstGeom prst="rect">
+                      <a:avLst/>
+                    </a:prstGeom>
+                    <a:noFill/>
+                    <a:ln>
+                      <a:noFill/>
+                    </a:ln>
+                  </pic:spPr>
+                </pic:pic>
+              </a:graphicData>
+            </a:graphic>
+          </wp:inline>
+        </w:drawing>
+      </w:r>
+    </w:p>
+    <w:p>
+      <w:pPr>
+        <w:pStyle w:val="ListParagraph"/>
+        <w:numPr>
+          <w:ilvl w:val="0"/>
+          <w:numId w:val="1"/>
+        </w:numPr>
+      </w:pPr>
+      <w:r>
+        <w:t xml:space="preserve">The processes running on my account are launchd, clamd, UserEventAgent, distnoted, Microsoft Word, Google Chrome, ClamXav, Dock, talagent, SystemUIServer, Finder, fontd, pboard, com.apple.doc.ext, vendorservice, warmd_agent, imagent, Airport Base Stati, Seagate Storage Ga, SpotifyWebHelper, ClamXavSentry, Mac Game Store Hel, Google Chrome Help, cookied, GrowlHelperApp, Microsoft AU Daemo, mdworker, Preview, lsboxd, AppleSpell, GitHub, ssh-agent, Terminal, xpchelper, quicklookd, and    </w:t>
+      </w:r>
+      <w:r>
+        <w:lastRenderedPageBreak/>
+        <w:t>bash.  The command</w:t>
+      </w:r>
+      <w:r>
+        <w:t>s I used were man</w:t>
+      </w:r>
+      <w:bookmarkStart w:id="0" w:name="_GoBack"/>
+      <w:bookmarkEnd w:id="0"/>
+      <w:r>
+        <w:t xml:space="preserve"> ps –u britain –jc.</w:t>
+      </w:r>
+      <w:r>
+        <w:t xml:space="preserve"> </w:t>
+      </w:r>
+      <w:r>
+        <w:rPr>
+          <w:noProof/>
+        </w:rPr>
+        <w:drawing>
+          <wp:inline distT="0" distB="0" distL="0" distR="0" wp14:anchorId="67FB1E93" wp14:editId="04918FFF">
+            <wp:extent cx="5486400" cy="8294088"/>
+            <wp:effectExtent l="0" t="0" r="0" b="12065"/>
+            <wp:docPr id="5" name="Picture 4"/>
+            <wp:cNvGraphicFramePr>
+              <a:graphicFrameLocks xmlns:a="http://schemas.openxmlformats.org/drawingml/2006/main" noChangeAspect="1"/>
+            </wp:cNvGraphicFramePr>
+            <a:graphic xmlns:a="http://schemas.openxmlformats.org/drawingml/2006/main">
+              <a:graphicData uri="http://schemas.openxmlformats.org/drawingml/2006/picture">
+                <pic:pic xmlns:pic="http://schemas.openxmlformats.org/drawingml/2006/picture">
+                  <pic:nvPicPr>
+                    <pic:cNvPr id="0" name="Picture 4"/>
+                    <pic:cNvPicPr>
+                      <a:picLocks noChangeAspect="1" noChangeArrowheads="1"/>
+                    </pic:cNvPicPr>
+                  </pic:nvPicPr>
+                  <pic:blipFill>
+                    <a:blip r:embed="rId7">
+                      <a:extLst>
+                        <a:ext uri="{28A0092B-C50C-407E-A947-70E740481C1C}">
+                          <a14:useLocalDpi xmlns:a14="http://schemas.microsoft.com/office/drawing/2010/main" val="0"/>
+                        </a:ext>
+                      </a:extLst>
+                    </a:blip>
+                    <a:srcRect/>
+                    <a:stretch>
+                      <a:fillRect/>
+                    </a:stretch>
+                  </pic:blipFill>
+                  <pic:spPr bwMode="auto">
+                    <a:xfrm>
+                      <a:off x="0" y="0"/>
+                      <a:ext cx="5486400" cy="8294088"/>
+                    </a:xfrm>
+                    <a:prstGeom prst="rect">
+                      <a:avLst/>
+                    </a:prstGeom>
+                    <a:noFill/>
+                    <a:ln>
+                      <a:noFill/>
+                    </a:ln>
+                  </pic:spPr>
+                </pic:pic>
+              </a:graphicData>
+            </a:graphic>
+          </wp:inline>
+        </w:drawing>
+      </w:r>
+    </w:p>
+    <w:p>
+      <w:pPr>
+        <w:pStyle w:val="ListParagraph"/>
+        <w:numPr>
+          <w:ilvl w:val="0"/>
+          <w:numId w:val="1"/>
+        </w:numPr>
+      </w:pPr>
+    </w:p>
+    <w:p>
+      <w:pPr>
+        <w:jc w:val="center"/>
+      </w:pPr>
+    </w:p>
+    <w:p/>
+    <w:p/>
+    <w:p>
+      <w:pPr>
+        <w:jc w:val="center"/>
+      </w:pPr>
+    </w:p>
+    <w:p>
+      <w:pPr>
+        <w:jc w:val="center"/>
+      </w:pPr>
+    </w:p>
+    <w:p>
+      <w:pPr>
+        <w:jc w:val="center"/>
+      </w:pPr>
+    </w:p>
+    <w:p>
+      <w:pPr>
+        <w:jc w:val="center"/>
+      </w:pPr>
+    </w:p>
+    <w:p>
+      <w:pPr>
+        <w:jc w:val="center"/>
+      </w:pPr>
+    </w:p>
+    <w:p>
+      <w:pPr>
+        <w:jc w:val="center"/>
+      </w:pPr>
+    </w:p>
+    <w:p>
+      <w:pPr>
+        <w:jc w:val="center"/>
+      </w:pPr>
+    </w:p>
+    <w:p>
+      <w:pPr>
+        <w:jc w:val="center"/>
+      </w:pPr>
+    </w:p>
+    <w:p>
+      <w:pPr>
+        <w:jc w:val="center"/>
+      </w:pPr>
+    </w:p>
+    <w:p>
+      <w:pPr>
+        <w:jc w:val="center"/>
+      </w:pPr>
+    </w:p>
+    <w:p>
+      <w:pPr>
+        <w:jc w:val="center"/>
+      </w:pPr>
+    </w:p>
+    <w:p>
+      <w:pPr>
+        <w:jc w:val="center"/>
+      </w:pPr>
+    </w:p>
+    <w:p>
+      <w:pPr>
+        <w:jc w:val="center"/>
+      </w:pPr>
+    </w:p>
+    <w:p>
+      <w:pPr>
+        <w:jc w:val="center"/>
+      </w:pPr>
+    </w:p>
+    <w:p>
+      <w:pPr>
+        <w:jc w:val="center"/>
+      </w:pPr>
+    </w:p>
+    <w:p>
+      <w:pPr>
+        <w:jc w:val="center"/>
+      </w:pPr>
+    </w:p>
+    <w:p>
+      <w:pPr>
+        <w:jc w:val="center"/>
+      </w:pPr>
+    </w:p>
+    <w:p>
+      <w:pPr>
+        <w:jc w:val="center"/>
+      </w:pPr>
+      <w:r>
+        <w:t>I/O and File</w:t>
+      </w:r>
+      <w:r>
+        <w:t xml:space="preserve"> Gymnastics</w:t>
       </w:r>
     </w:p>
     <w:p>
@@ -63,7 +335,7 @@
                     </pic:cNvPicPr>
                   </pic:nvPicPr>
                   <pic:blipFill>
-                    <a:blip r:embed="rId5">
+                    <a:blip r:embed="rId8">
                       <a:extLst>
                         <a:ext uri="{28A0092B-C50C-407E-A947-70E740481C1C}">
                           <a14:useLocalDpi xmlns:a14="http://schemas.microsoft.com/office/drawing/2010/main" val="0"/>
@@ -98,7 +370,6 @@
     <w:p/>
     <w:p>
       <w:r>
-        <w:lastRenderedPageBreak/>
         <w:t>2.</w:t>
       </w:r>
       <w:r>
@@ -126,7 +397,7 @@
                     </pic:cNvPicPr>
                   </pic:nvPicPr>
                   <pic:blipFill>
-                    <a:blip r:embed="rId6">
+                    <a:blip r:embed="rId9">
                       <a:extLst>
                         <a:ext uri="{28A0092B-C50C-407E-A947-70E740481C1C}">
                           <a14:useLocalDpi xmlns:a14="http://schemas.microsoft.com/office/drawing/2010/main" val="0"/>
@@ -179,7 +450,7 @@
                     </pic:cNvPicPr>
                   </pic:nvPicPr>
                   <pic:blipFill>
-                    <a:blip r:embed="rId7">
+                    <a:blip r:embed="rId10">
                       <a:extLst>
                         <a:ext uri="{28A0092B-C50C-407E-A947-70E740481C1C}">
                           <a14:useLocalDpi xmlns:a14="http://schemas.microsoft.com/office/drawing/2010/main" val="0"/>
@@ -210,8 +481,6 @@
           </wp:inline>
         </w:drawing>
       </w:r>
-      <w:bookmarkStart w:id="0" w:name="_GoBack"/>
-      <w:bookmarkEnd w:id="0"/>
     </w:p>
     <w:sectPr>
       <w:pgSz w:w="12240" w:h="15840"/>
@@ -221,6 +490,103 @@
     </w:sectPr>
   </w:body>
 </w:document>
+</file>
+
+<file path=word/numbering.xml><?xml version="1.0" encoding="utf-8"?>
+<w:numbering xmlns:wpc="http://schemas.microsoft.com/office/word/2010/wordprocessingCanvas" xmlns:mo="http://schemas.microsoft.com/office/mac/office/2008/main" xmlns:mc="http://schemas.openxmlformats.org/markup-compatibility/2006" xmlns:mv="urn:schemas-microsoft-com:mac:vml" xmlns:o="urn:schemas-microsoft-com:office:office" xmlns:r="http://schemas.openxmlformats.org/officeDocument/2006/relationships" xmlns:m="http://schemas.openxmlformats.org/officeDocument/2006/math" xmlns:v="urn:schemas-microsoft-com:vml" xmlns:wp14="http://schemas.microsoft.com/office/word/2010/wordprocessingDrawing" xmlns:wp="http://schemas.openxmlformats.org/drawingml/2006/wordprocessingDrawing" xmlns:w10="urn:schemas-microsoft-com:office:word" xmlns:w="http://schemas.openxmlformats.org/wordprocessingml/2006/main" xmlns:w14="http://schemas.microsoft.com/office/word/2010/wordml" xmlns:wpg="http://schemas.microsoft.com/office/word/2010/wordprocessingGroup" xmlns:wpi="http://schemas.microsoft.com/office/word/2010/wordprocessingInk" xmlns:wne="http://schemas.microsoft.com/office/word/2006/wordml" xmlns:wps="http://schemas.microsoft.com/office/word/2010/wordprocessingShape" mc:Ignorable="w14 wp14">
+  <w:abstractNum w:abstractNumId="0">
+    <w:nsid w:val="46283E67"/>
+    <w:multiLevelType w:val="hybridMultilevel"/>
+    <w:tmpl w:val="A6D274DA"/>
+    <w:lvl w:ilvl="0" w:tplc="0409000F">
+      <w:start w:val="1"/>
+      <w:numFmt w:val="decimal"/>
+      <w:lvlText w:val="%1."/>
+      <w:lvlJc w:val="left"/>
+      <w:pPr>
+        <w:ind w:left="720" w:hanging="360"/>
+      </w:pPr>
+      <w:rPr>
+        <w:rFonts w:hint="default"/>
+      </w:rPr>
+    </w:lvl>
+    <w:lvl w:ilvl="1" w:tplc="04090019" w:tentative="1">
+      <w:start w:val="1"/>
+      <w:numFmt w:val="lowerLetter"/>
+      <w:lvlText w:val="%2."/>
+      <w:lvlJc w:val="left"/>
+      <w:pPr>
+        <w:ind w:left="1440" w:hanging="360"/>
+      </w:pPr>
+    </w:lvl>
+    <w:lvl w:ilvl="2" w:tplc="0409001B" w:tentative="1">
+      <w:start w:val="1"/>
+      <w:numFmt w:val="lowerRoman"/>
+      <w:lvlText w:val="%3."/>
+      <w:lvlJc w:val="right"/>
+      <w:pPr>
+        <w:ind w:left="2160" w:hanging="180"/>
+      </w:pPr>
+    </w:lvl>
+    <w:lvl w:ilvl="3" w:tplc="0409000F" w:tentative="1">
+      <w:start w:val="1"/>
+      <w:numFmt w:val="decimal"/>
+      <w:lvlText w:val="%4."/>
+      <w:lvlJc w:val="left"/>
+      <w:pPr>
+        <w:ind w:left="2880" w:hanging="360"/>
+      </w:pPr>
+    </w:lvl>
+    <w:lvl w:ilvl="4" w:tplc="04090019" w:tentative="1">
+      <w:start w:val="1"/>
+      <w:numFmt w:val="lowerLetter"/>
+      <w:lvlText w:val="%5."/>
+      <w:lvlJc w:val="left"/>
+      <w:pPr>
+        <w:ind w:left="3600" w:hanging="360"/>
+      </w:pPr>
+    </w:lvl>
+    <w:lvl w:ilvl="5" w:tplc="0409001B" w:tentative="1">
+      <w:start w:val="1"/>
+      <w:numFmt w:val="lowerRoman"/>
+      <w:lvlText w:val="%6."/>
+      <w:lvlJc w:val="right"/>
+      <w:pPr>
+        <w:ind w:left="4320" w:hanging="180"/>
+      </w:pPr>
+    </w:lvl>
+    <w:lvl w:ilvl="6" w:tplc="0409000F" w:tentative="1">
+      <w:start w:val="1"/>
+      <w:numFmt w:val="decimal"/>
+      <w:lvlText w:val="%7."/>
+      <w:lvlJc w:val="left"/>
+      <w:pPr>
+        <w:ind w:left="5040" w:hanging="360"/>
+      </w:pPr>
+    </w:lvl>
+    <w:lvl w:ilvl="7" w:tplc="04090019" w:tentative="1">
+      <w:start w:val="1"/>
+      <w:numFmt w:val="lowerLetter"/>
+      <w:lvlText w:val="%8."/>
+      <w:lvlJc w:val="left"/>
+      <w:pPr>
+        <w:ind w:left="5760" w:hanging="360"/>
+      </w:pPr>
+    </w:lvl>
+    <w:lvl w:ilvl="8" w:tplc="0409001B" w:tentative="1">
+      <w:start w:val="1"/>
+      <w:numFmt w:val="lowerRoman"/>
+      <w:lvlText w:val="%9."/>
+      <w:lvlJc w:val="right"/>
+      <w:pPr>
+        <w:ind w:left="6480" w:hanging="180"/>
+      </w:pPr>
+    </w:lvl>
+  </w:abstractNum>
+  <w:num w:numId="1">
+    <w:abstractNumId w:val="0"/>
+  </w:num>
+</w:numbering>
 </file>
 
 <file path=word/styles.xml><?xml version="1.0" encoding="utf-8"?>

</xml_diff>

<commit_message>
Finished 3 and 4 on the process survey.
</commit_message>
<xml_diff>
--- a/shell-gymnastics/I:O-and-file-gymnastics.docx
+++ b/shell-gymnastics/I:O-and-file-gymnastics.docx
@@ -43,16 +43,226 @@
         </w:numPr>
       </w:pPr>
       <w:r>
-        <w:t>Root is running launchd, kextd, UserEventAgen, notifyd, diskarbitrati, configd, fseventsd, syslogd, opendirectory, distnoted, powerd, ntpd, cron, TBLoopDrivePa, stackshot, security, revision, mds, KernelEventAg, hidd, dynamic_pager</w:t>
-      </w:r>
-      <w:r>
-        <w:t xml:space="preserve">, autofsd, coreservicesd, CVMServer, logind, and filecoordinat. I’m fairly certain a lot of those were truncated. To find this information I used </w:t>
-      </w:r>
-      <w:r>
-        <w:t xml:space="preserve">man ps and </w:t>
-      </w:r>
-      <w:r>
-        <w:t>ps –u root –jc, which displays processes owned by root in a format that shows the user name and the command name, rather than the UID and the command path.</w:t>
+        <w:t xml:space="preserve">Root is running </w:t>
+      </w:r>
+      <w:proofErr w:type="spellStart"/>
+      <w:r>
+        <w:t>launchd</w:t>
+      </w:r>
+      <w:proofErr w:type="spellEnd"/>
+      <w:r>
+        <w:t xml:space="preserve">, </w:t>
+      </w:r>
+      <w:proofErr w:type="spellStart"/>
+      <w:r>
+        <w:t>kextd</w:t>
+      </w:r>
+      <w:proofErr w:type="spellEnd"/>
+      <w:r>
+        <w:t xml:space="preserve">, </w:t>
+      </w:r>
+      <w:proofErr w:type="spellStart"/>
+      <w:r>
+        <w:t>UserEventAgen</w:t>
+      </w:r>
+      <w:proofErr w:type="spellEnd"/>
+      <w:r>
+        <w:t xml:space="preserve">, </w:t>
+      </w:r>
+      <w:proofErr w:type="spellStart"/>
+      <w:r>
+        <w:t>notifyd</w:t>
+      </w:r>
+      <w:proofErr w:type="spellEnd"/>
+      <w:r>
+        <w:t xml:space="preserve">, </w:t>
+      </w:r>
+      <w:proofErr w:type="spellStart"/>
+      <w:r>
+        <w:t>diskarbitrati</w:t>
+      </w:r>
+      <w:proofErr w:type="spellEnd"/>
+      <w:r>
+        <w:t xml:space="preserve">, </w:t>
+      </w:r>
+      <w:proofErr w:type="spellStart"/>
+      <w:r>
+        <w:t>configd</w:t>
+      </w:r>
+      <w:proofErr w:type="spellEnd"/>
+      <w:r>
+        <w:t xml:space="preserve">, </w:t>
+      </w:r>
+      <w:proofErr w:type="spellStart"/>
+      <w:r>
+        <w:t>fseventsd</w:t>
+      </w:r>
+      <w:proofErr w:type="spellEnd"/>
+      <w:r>
+        <w:t xml:space="preserve">, </w:t>
+      </w:r>
+      <w:proofErr w:type="spellStart"/>
+      <w:r>
+        <w:t>syslogd</w:t>
+      </w:r>
+      <w:proofErr w:type="spellEnd"/>
+      <w:r>
+        <w:t xml:space="preserve">, </w:t>
+      </w:r>
+      <w:proofErr w:type="spellStart"/>
+      <w:r>
+        <w:t>opendirectory</w:t>
+      </w:r>
+      <w:proofErr w:type="spellEnd"/>
+      <w:r>
+        <w:t xml:space="preserve">, </w:t>
+      </w:r>
+      <w:proofErr w:type="spellStart"/>
+      <w:r>
+        <w:t>distnoted</w:t>
+      </w:r>
+      <w:proofErr w:type="spellEnd"/>
+      <w:r>
+        <w:t xml:space="preserve">, </w:t>
+      </w:r>
+      <w:proofErr w:type="spellStart"/>
+      <w:r>
+        <w:t>powerd</w:t>
+      </w:r>
+      <w:proofErr w:type="spellEnd"/>
+      <w:r>
+        <w:t xml:space="preserve">, </w:t>
+      </w:r>
+      <w:proofErr w:type="spellStart"/>
+      <w:r>
+        <w:t>ntpd</w:t>
+      </w:r>
+      <w:proofErr w:type="spellEnd"/>
+      <w:r>
+        <w:t xml:space="preserve">, </w:t>
+      </w:r>
+      <w:proofErr w:type="spellStart"/>
+      <w:r>
+        <w:t>cron</w:t>
+      </w:r>
+      <w:proofErr w:type="spellEnd"/>
+      <w:r>
+        <w:t xml:space="preserve">, </w:t>
+      </w:r>
+      <w:proofErr w:type="spellStart"/>
+      <w:r>
+        <w:t>TBLoopDrivePa</w:t>
+      </w:r>
+      <w:proofErr w:type="spellEnd"/>
+      <w:r>
+        <w:t xml:space="preserve">, </w:t>
+      </w:r>
+      <w:proofErr w:type="spellStart"/>
+      <w:r>
+        <w:t>stackshot</w:t>
+      </w:r>
+      <w:proofErr w:type="spellEnd"/>
+      <w:r>
+        <w:t xml:space="preserve">, security, revision, </w:t>
+      </w:r>
+      <w:proofErr w:type="spellStart"/>
+      <w:r>
+        <w:t>mds</w:t>
+      </w:r>
+      <w:proofErr w:type="spellEnd"/>
+      <w:r>
+        <w:t xml:space="preserve">, </w:t>
+      </w:r>
+      <w:proofErr w:type="spellStart"/>
+      <w:r>
+        <w:t>KernelEventAg</w:t>
+      </w:r>
+      <w:proofErr w:type="spellEnd"/>
+      <w:r>
+        <w:t xml:space="preserve">, </w:t>
+      </w:r>
+      <w:proofErr w:type="spellStart"/>
+      <w:r>
+        <w:t>hidd</w:t>
+      </w:r>
+      <w:proofErr w:type="spellEnd"/>
+      <w:r>
+        <w:t xml:space="preserve">, </w:t>
+      </w:r>
+      <w:proofErr w:type="spellStart"/>
+      <w:r>
+        <w:t>dynamic_pager</w:t>
+      </w:r>
+      <w:proofErr w:type="spellEnd"/>
+      <w:r>
+        <w:t xml:space="preserve">, </w:t>
+      </w:r>
+      <w:proofErr w:type="spellStart"/>
+      <w:r>
+        <w:t>autofsd</w:t>
+      </w:r>
+      <w:proofErr w:type="spellEnd"/>
+      <w:r>
+        <w:t xml:space="preserve">, </w:t>
+      </w:r>
+      <w:proofErr w:type="spellStart"/>
+      <w:r>
+        <w:t>coreservicesd</w:t>
+      </w:r>
+      <w:proofErr w:type="spellEnd"/>
+      <w:r>
+        <w:t xml:space="preserve">, </w:t>
+      </w:r>
+      <w:proofErr w:type="spellStart"/>
+      <w:r>
+        <w:t>CVMServer</w:t>
+      </w:r>
+      <w:proofErr w:type="spellEnd"/>
+      <w:r>
+        <w:t xml:space="preserve">, </w:t>
+      </w:r>
+      <w:proofErr w:type="spellStart"/>
+      <w:r>
+        <w:t>logind</w:t>
+      </w:r>
+      <w:proofErr w:type="spellEnd"/>
+      <w:r>
+        <w:t xml:space="preserve">, and </w:t>
+      </w:r>
+      <w:proofErr w:type="spellStart"/>
+      <w:r>
+        <w:t>filecoordinat</w:t>
+      </w:r>
+      <w:proofErr w:type="spellEnd"/>
+      <w:r>
+        <w:t xml:space="preserve">. I’m fairly certain a lot of those were truncated. To find this information I used </w:t>
+      </w:r>
+      <w:r>
+        <w:t xml:space="preserve">man </w:t>
+      </w:r>
+      <w:proofErr w:type="spellStart"/>
+      <w:r>
+        <w:t>ps</w:t>
+      </w:r>
+      <w:proofErr w:type="spellEnd"/>
+      <w:r>
+        <w:t xml:space="preserve"> and </w:t>
+      </w:r>
+      <w:proofErr w:type="spellStart"/>
+      <w:r>
+        <w:t>ps</w:t>
+      </w:r>
+      <w:proofErr w:type="spellEnd"/>
+      <w:r>
+        <w:t xml:space="preserve"> –u root –</w:t>
+      </w:r>
+      <w:proofErr w:type="spellStart"/>
+      <w:r>
+        <w:t>jc</w:t>
+      </w:r>
+      <w:proofErr w:type="spellEnd"/>
+      <w:r>
+        <w:t>, which displays processes owned by root in a format that shows the user name and the command name, rather than the UID and the command path.</w:t>
       </w:r>
       <w:r>
         <w:rPr>
@@ -123,7 +333,223 @@
         </w:numPr>
       </w:pPr>
       <w:r>
-        <w:t xml:space="preserve">The processes running on my account are launchd, clamd, UserEventAgent, distnoted, Microsoft Word, Google Chrome, ClamXav, Dock, talagent, SystemUIServer, Finder, fontd, pboard, com.apple.doc.ext, vendorservice, warmd_agent, imagent, Airport Base Stati, Seagate Storage Ga, SpotifyWebHelper, ClamXavSentry, Mac Game Store Hel, Google Chrome Help, cookied, GrowlHelperApp, Microsoft AU Daemo, mdworker, Preview, lsboxd, AppleSpell, GitHub, ssh-agent, Terminal, xpchelper, quicklookd, and    </w:t>
+        <w:t xml:space="preserve">The processes running on my account are </w:t>
+      </w:r>
+      <w:proofErr w:type="spellStart"/>
+      <w:r>
+        <w:t>launchd</w:t>
+      </w:r>
+      <w:proofErr w:type="spellEnd"/>
+      <w:r>
+        <w:t xml:space="preserve">, </w:t>
+      </w:r>
+      <w:proofErr w:type="spellStart"/>
+      <w:r>
+        <w:t>clamd</w:t>
+      </w:r>
+      <w:proofErr w:type="spellEnd"/>
+      <w:r>
+        <w:t xml:space="preserve">, </w:t>
+      </w:r>
+      <w:proofErr w:type="spellStart"/>
+      <w:r>
+        <w:t>UserEventAgent</w:t>
+      </w:r>
+      <w:proofErr w:type="spellEnd"/>
+      <w:r>
+        <w:t xml:space="preserve">, </w:t>
+      </w:r>
+      <w:proofErr w:type="spellStart"/>
+      <w:r>
+        <w:t>distnoted</w:t>
+      </w:r>
+      <w:proofErr w:type="spellEnd"/>
+      <w:r>
+        <w:t xml:space="preserve">, Microsoft Word, Google Chrome, </w:t>
+      </w:r>
+      <w:proofErr w:type="spellStart"/>
+      <w:r>
+        <w:t>ClamXav</w:t>
+      </w:r>
+      <w:proofErr w:type="spellEnd"/>
+      <w:r>
+        <w:t xml:space="preserve">, Dock, </w:t>
+      </w:r>
+      <w:proofErr w:type="spellStart"/>
+      <w:r>
+        <w:t>talagent</w:t>
+      </w:r>
+      <w:proofErr w:type="spellEnd"/>
+      <w:r>
+        <w:t xml:space="preserve">, </w:t>
+      </w:r>
+      <w:proofErr w:type="spellStart"/>
+      <w:r>
+        <w:t>SystemUIServer</w:t>
+      </w:r>
+      <w:proofErr w:type="spellEnd"/>
+      <w:r>
+        <w:t xml:space="preserve">, Finder, </w:t>
+      </w:r>
+      <w:proofErr w:type="spellStart"/>
+      <w:r>
+        <w:t>fontd</w:t>
+      </w:r>
+      <w:proofErr w:type="spellEnd"/>
+      <w:r>
+        <w:t xml:space="preserve">, </w:t>
+      </w:r>
+      <w:proofErr w:type="spellStart"/>
+      <w:r>
+        <w:t>pboard</w:t>
+      </w:r>
+      <w:proofErr w:type="spellEnd"/>
+      <w:r>
+        <w:t xml:space="preserve">, </w:t>
+      </w:r>
+      <w:proofErr w:type="spellStart"/>
+      <w:r>
+        <w:t>com.apple.doc.ext</w:t>
+      </w:r>
+      <w:proofErr w:type="spellEnd"/>
+      <w:r>
+        <w:t xml:space="preserve">, </w:t>
+      </w:r>
+      <w:proofErr w:type="spellStart"/>
+      <w:r>
+        <w:t>vendorservice</w:t>
+      </w:r>
+      <w:proofErr w:type="spellEnd"/>
+      <w:r>
+        <w:t xml:space="preserve">, </w:t>
+      </w:r>
+      <w:proofErr w:type="spellStart"/>
+      <w:r>
+        <w:t>warmd_agent</w:t>
+      </w:r>
+      <w:proofErr w:type="spellEnd"/>
+      <w:r>
+        <w:t xml:space="preserve">, </w:t>
+      </w:r>
+      <w:proofErr w:type="spellStart"/>
+      <w:r>
+        <w:t>imagent</w:t>
+      </w:r>
+      <w:proofErr w:type="spellEnd"/>
+      <w:r>
+        <w:t xml:space="preserve">, Airport Base </w:t>
+      </w:r>
+      <w:proofErr w:type="spellStart"/>
+      <w:r>
+        <w:t>Stati</w:t>
+      </w:r>
+      <w:proofErr w:type="spellEnd"/>
+      <w:r>
+        <w:t xml:space="preserve">, Seagate Storage </w:t>
+      </w:r>
+      <w:proofErr w:type="spellStart"/>
+      <w:r>
+        <w:t>Ga</w:t>
+      </w:r>
+      <w:proofErr w:type="spellEnd"/>
+      <w:r>
+        <w:t xml:space="preserve">, </w:t>
+      </w:r>
+      <w:proofErr w:type="spellStart"/>
+      <w:r>
+        <w:t>SpotifyWebHelper</w:t>
+      </w:r>
+      <w:proofErr w:type="spellEnd"/>
+      <w:r>
+        <w:t xml:space="preserve">, </w:t>
+      </w:r>
+      <w:proofErr w:type="spellStart"/>
+      <w:r>
+        <w:t>ClamXavSentry</w:t>
+      </w:r>
+      <w:proofErr w:type="spellEnd"/>
+      <w:r>
+        <w:t xml:space="preserve">, Mac Game Store Hel, Google Chrome Help, </w:t>
+      </w:r>
+      <w:proofErr w:type="spellStart"/>
+      <w:r>
+        <w:t>cookied</w:t>
+      </w:r>
+      <w:proofErr w:type="spellEnd"/>
+      <w:r>
+        <w:t xml:space="preserve">, </w:t>
+      </w:r>
+      <w:proofErr w:type="spellStart"/>
+      <w:r>
+        <w:t>GrowlHelperApp</w:t>
+      </w:r>
+      <w:proofErr w:type="spellEnd"/>
+      <w:r>
+        <w:t xml:space="preserve">, Microsoft AU </w:t>
+      </w:r>
+      <w:proofErr w:type="spellStart"/>
+      <w:r>
+        <w:t>Daemo</w:t>
+      </w:r>
+      <w:proofErr w:type="spellEnd"/>
+      <w:r>
+        <w:t xml:space="preserve">, </w:t>
+      </w:r>
+      <w:proofErr w:type="spellStart"/>
+      <w:r>
+        <w:t>mdworker</w:t>
+      </w:r>
+      <w:proofErr w:type="spellEnd"/>
+      <w:r>
+        <w:t xml:space="preserve">, Preview, </w:t>
+      </w:r>
+      <w:proofErr w:type="spellStart"/>
+      <w:r>
+        <w:t>lsboxd</w:t>
+      </w:r>
+      <w:proofErr w:type="spellEnd"/>
+      <w:r>
+        <w:t xml:space="preserve">, </w:t>
+      </w:r>
+      <w:proofErr w:type="spellStart"/>
+      <w:r>
+        <w:t>AppleSpell</w:t>
+      </w:r>
+      <w:proofErr w:type="spellEnd"/>
+      <w:r>
+        <w:t xml:space="preserve">, </w:t>
+      </w:r>
+      <w:proofErr w:type="spellStart"/>
+      <w:r>
+        <w:t>GitHub</w:t>
+      </w:r>
+      <w:proofErr w:type="spellEnd"/>
+      <w:r>
+        <w:t xml:space="preserve">, </w:t>
+      </w:r>
+      <w:proofErr w:type="spellStart"/>
+      <w:r>
+        <w:t>ssh</w:t>
+      </w:r>
+      <w:proofErr w:type="spellEnd"/>
+      <w:r>
+        <w:t xml:space="preserve">-agent, Terminal, </w:t>
+      </w:r>
+      <w:proofErr w:type="spellStart"/>
+      <w:r>
+        <w:t>xpchelper</w:t>
+      </w:r>
+      <w:proofErr w:type="spellEnd"/>
+      <w:r>
+        <w:t xml:space="preserve">, </w:t>
+      </w:r>
+      <w:proofErr w:type="spellStart"/>
+      <w:r>
+        <w:t>quicklookd</w:t>
+      </w:r>
+      <w:proofErr w:type="spellEnd"/>
+      <w:r>
+        <w:t xml:space="preserve">, and    </w:t>
       </w:r>
       <w:r>
         <w:lastRenderedPageBreak/>
@@ -132,10 +558,34 @@
       <w:r>
         <w:t>s I used were man</w:t>
       </w:r>
-      <w:bookmarkStart w:id="0" w:name="_GoBack"/>
-      <w:bookmarkEnd w:id="0"/>
-      <w:r>
-        <w:t xml:space="preserve"> ps –u britain –jc.</w:t>
+      <w:r>
+        <w:t xml:space="preserve"> </w:t>
+      </w:r>
+      <w:proofErr w:type="spellStart"/>
+      <w:r>
+        <w:t>ps</w:t>
+      </w:r>
+      <w:proofErr w:type="spellEnd"/>
+      <w:r>
+        <w:t xml:space="preserve"> –u </w:t>
+      </w:r>
+      <w:proofErr w:type="spellStart"/>
+      <w:proofErr w:type="gramStart"/>
+      <w:r>
+        <w:t>britain</w:t>
+      </w:r>
+      <w:proofErr w:type="spellEnd"/>
+      <w:proofErr w:type="gramEnd"/>
+      <w:r>
+        <w:t xml:space="preserve"> –</w:t>
+      </w:r>
+      <w:proofErr w:type="spellStart"/>
+      <w:r>
+        <w:t>jc</w:t>
+      </w:r>
+      <w:proofErr w:type="spellEnd"/>
+      <w:r>
+        <w:t>.</w:t>
       </w:r>
       <w:r>
         <w:t xml:space="preserve"> </w:t>
@@ -145,9 +595,9 @@
           <w:noProof/>
         </w:rPr>
         <w:drawing>
-          <wp:inline distT="0" distB="0" distL="0" distR="0" wp14:anchorId="67FB1E93" wp14:editId="04918FFF">
-            <wp:extent cx="5486400" cy="8294088"/>
-            <wp:effectExtent l="0" t="0" r="0" b="12065"/>
+          <wp:inline distT="0" distB="0" distL="0" distR="0" wp14:anchorId="67FB1E93" wp14:editId="6EB90C73">
+            <wp:extent cx="5143500" cy="7775708"/>
+            <wp:effectExtent l="0" t="0" r="0" b="0"/>
             <wp:docPr id="5" name="Picture 4"/>
             <wp:cNvGraphicFramePr>
               <a:graphicFrameLocks xmlns:a="http://schemas.openxmlformats.org/drawingml/2006/main" noChangeAspect="1"/>
@@ -177,7 +627,7 @@
                   <pic:spPr bwMode="auto">
                     <a:xfrm>
                       <a:off x="0" y="0"/>
-                      <a:ext cx="5486400" cy="8294088"/>
+                      <a:ext cx="5143719" cy="7776039"/>
                     </a:xfrm>
                     <a:prstGeom prst="rect">
                       <a:avLst/>
@@ -202,6 +652,249 @@
           <w:numId w:val="1"/>
         </w:numPr>
       </w:pPr>
+      <w:r>
+        <w:t xml:space="preserve">The application that uses the most real memory is Google Chrome at 147816 </w:t>
+      </w:r>
+      <w:proofErr w:type="gramStart"/>
+      <w:r>
+        <w:t>Kb</w:t>
+      </w:r>
+      <w:proofErr w:type="gramEnd"/>
+      <w:r>
+        <w:t>.  The most virtual memory is used by Finder at 3796324</w:t>
+      </w:r>
+      <w:r>
+        <w:t xml:space="preserve"> </w:t>
+      </w:r>
+      <w:proofErr w:type="gramStart"/>
+      <w:r>
+        <w:t>Kb</w:t>
+      </w:r>
+      <w:proofErr w:type="gramEnd"/>
+      <w:r>
+        <w:t>. T</w:t>
+      </w:r>
+      <w:r>
+        <w:t>he command</w:t>
+      </w:r>
+      <w:r>
+        <w:t>s</w:t>
+      </w:r>
+      <w:r>
+        <w:t xml:space="preserve"> I used </w:t>
+      </w:r>
+      <w:r>
+        <w:t xml:space="preserve">were man </w:t>
+      </w:r>
+      <w:proofErr w:type="spellStart"/>
+      <w:r>
+        <w:t>ps</w:t>
+      </w:r>
+      <w:proofErr w:type="spellEnd"/>
+      <w:r>
+        <w:t xml:space="preserve"> and</w:t>
+      </w:r>
+      <w:r>
+        <w:t xml:space="preserve"> </w:t>
+      </w:r>
+      <w:proofErr w:type="spellStart"/>
+      <w:r>
+        <w:t>ps</w:t>
+      </w:r>
+      <w:proofErr w:type="spellEnd"/>
+      <w:r>
+        <w:t xml:space="preserve"> –</w:t>
+      </w:r>
+      <w:proofErr w:type="spellStart"/>
+      <w:r>
+        <w:t>Avc</w:t>
+      </w:r>
+      <w:proofErr w:type="spellEnd"/>
+      <w:r>
+        <w:t xml:space="preserve"> to display all the processes running on the machine sorted by memory use with the RSS and VSZ stats and the executable name.</w:t>
+      </w:r>
+      <w:r>
+        <w:t xml:space="preserve"> </w:t>
+      </w:r>
+      <w:r>
+        <w:rPr>
+          <w:noProof/>
+        </w:rPr>
+        <w:drawing>
+          <wp:inline distT="0" distB="0" distL="0" distR="0" wp14:anchorId="45F5F944" wp14:editId="541B3699">
+            <wp:extent cx="4910738" cy="7023100"/>
+            <wp:effectExtent l="0" t="0" r="0" b="0"/>
+            <wp:docPr id="6" name="Picture 5"/>
+            <wp:cNvGraphicFramePr>
+              <a:graphicFrameLocks xmlns:a="http://schemas.openxmlformats.org/drawingml/2006/main" noChangeAspect="1"/>
+            </wp:cNvGraphicFramePr>
+            <a:graphic xmlns:a="http://schemas.openxmlformats.org/drawingml/2006/main">
+              <a:graphicData uri="http://schemas.openxmlformats.org/drawingml/2006/picture">
+                <pic:pic xmlns:pic="http://schemas.openxmlformats.org/drawingml/2006/picture">
+                  <pic:nvPicPr>
+                    <pic:cNvPr id="0" name="Picture 5"/>
+                    <pic:cNvPicPr>
+                      <a:picLocks noChangeAspect="1" noChangeArrowheads="1"/>
+                    </pic:cNvPicPr>
+                  </pic:nvPicPr>
+                  <pic:blipFill>
+                    <a:blip r:embed="rId8">
+                      <a:extLst>
+                        <a:ext uri="{28A0092B-C50C-407E-A947-70E740481C1C}">
+                          <a14:useLocalDpi xmlns:a14="http://schemas.microsoft.com/office/drawing/2010/main" val="0"/>
+                        </a:ext>
+                      </a:extLst>
+                    </a:blip>
+                    <a:srcRect/>
+                    <a:stretch>
+                      <a:fillRect/>
+                    </a:stretch>
+                  </pic:blipFill>
+                  <pic:spPr bwMode="auto">
+                    <a:xfrm>
+                      <a:off x="0" y="0"/>
+                      <a:ext cx="4911260" cy="7023847"/>
+                    </a:xfrm>
+                    <a:prstGeom prst="rect">
+                      <a:avLst/>
+                    </a:prstGeom>
+                    <a:noFill/>
+                    <a:ln>
+                      <a:noFill/>
+                    </a:ln>
+                  </pic:spPr>
+                </pic:pic>
+              </a:graphicData>
+            </a:graphic>
+          </wp:inline>
+        </w:drawing>
+      </w:r>
+    </w:p>
+    <w:p>
+      <w:pPr>
+        <w:pStyle w:val="ListParagraph"/>
+        <w:numPr>
+          <w:ilvl w:val="0"/>
+          <w:numId w:val="1"/>
+        </w:numPr>
+      </w:pPr>
+      <w:r>
+        <w:t xml:space="preserve">Syslog, </w:t>
+      </w:r>
+      <w:proofErr w:type="spellStart"/>
+      <w:r>
+        <w:t>statd</w:t>
+      </w:r>
+      <w:proofErr w:type="spellEnd"/>
+      <w:r>
+        <w:t xml:space="preserve">, 102, daemon, postfix. </w:t>
+      </w:r>
+      <w:proofErr w:type="gramStart"/>
+      <w:r>
+        <w:t>www</w:t>
+      </w:r>
+      <w:proofErr w:type="gramEnd"/>
+      <w:r>
+        <w:t xml:space="preserve">-data, 1000, </w:t>
+      </w:r>
+      <w:proofErr w:type="spellStart"/>
+      <w:r>
+        <w:t>mysql</w:t>
+      </w:r>
+      <w:proofErr w:type="spellEnd"/>
+      <w:r>
+        <w:t xml:space="preserve">, </w:t>
+      </w:r>
+      <w:proofErr w:type="spellStart"/>
+      <w:r>
+        <w:t>awon</w:t>
+      </w:r>
+      <w:proofErr w:type="spellEnd"/>
+      <w:r>
+        <w:t xml:space="preserve">, and </w:t>
+      </w:r>
+      <w:proofErr w:type="spellStart"/>
+      <w:r>
+        <w:t>jcrawley</w:t>
+      </w:r>
+      <w:proofErr w:type="spellEnd"/>
+      <w:r>
+        <w:t xml:space="preserve"> had processes running on my.cs.lmu.edu. To find this I used man </w:t>
+      </w:r>
+      <w:proofErr w:type="spellStart"/>
+      <w:r>
+        <w:t>ps</w:t>
+      </w:r>
+      <w:proofErr w:type="spellEnd"/>
+      <w:r>
+        <w:t xml:space="preserve"> and </w:t>
+      </w:r>
+      <w:proofErr w:type="spellStart"/>
+      <w:r>
+        <w:t>ps</w:t>
+      </w:r>
+      <w:proofErr w:type="spellEnd"/>
+      <w:r>
+        <w:t xml:space="preserve"> –A u to display all processes along with the user names. Everything above where the screenshot starts is owned by root.</w:t>
+      </w:r>
+      <w:r>
+        <w:t xml:space="preserve"> </w:t>
+      </w:r>
+      <w:bookmarkStart w:id="0" w:name="_GoBack"/>
+      <w:r>
+        <w:rPr>
+          <w:noProof/>
+        </w:rPr>
+        <w:drawing>
+          <wp:inline distT="0" distB="0" distL="0" distR="0" wp14:anchorId="09F0493C" wp14:editId="56143197">
+            <wp:extent cx="4107240" cy="7305675"/>
+            <wp:effectExtent l="0" t="0" r="7620" b="9525"/>
+            <wp:docPr id="7" name="Picture 6"/>
+            <wp:cNvGraphicFramePr>
+              <a:graphicFrameLocks xmlns:a="http://schemas.openxmlformats.org/drawingml/2006/main" noChangeAspect="1"/>
+            </wp:cNvGraphicFramePr>
+            <a:graphic xmlns:a="http://schemas.openxmlformats.org/drawingml/2006/main">
+              <a:graphicData uri="http://schemas.openxmlformats.org/drawingml/2006/picture">
+                <pic:pic xmlns:pic="http://schemas.openxmlformats.org/drawingml/2006/picture">
+                  <pic:nvPicPr>
+                    <pic:cNvPr id="0" name="Picture 6"/>
+                    <pic:cNvPicPr>
+                      <a:picLocks noChangeAspect="1" noChangeArrowheads="1"/>
+                    </pic:cNvPicPr>
+                  </pic:nvPicPr>
+                  <pic:blipFill>
+                    <a:blip r:embed="rId9">
+                      <a:extLst>
+                        <a:ext uri="{28A0092B-C50C-407E-A947-70E740481C1C}">
+                          <a14:useLocalDpi xmlns:a14="http://schemas.microsoft.com/office/drawing/2010/main" val="0"/>
+                        </a:ext>
+                      </a:extLst>
+                    </a:blip>
+                    <a:srcRect/>
+                    <a:stretch>
+                      <a:fillRect/>
+                    </a:stretch>
+                  </pic:blipFill>
+                  <pic:spPr bwMode="auto">
+                    <a:xfrm>
+                      <a:off x="0" y="0"/>
+                      <a:ext cx="4108246" cy="7307465"/>
+                    </a:xfrm>
+                    <a:prstGeom prst="rect">
+                      <a:avLst/>
+                    </a:prstGeom>
+                    <a:noFill/>
+                    <a:ln>
+                      <a:noFill/>
+                    </a:ln>
+                  </pic:spPr>
+                </pic:pic>
+              </a:graphicData>
+            </a:graphic>
+          </wp:inline>
+        </w:drawing>
+      </w:r>
+      <w:bookmarkEnd w:id="0"/>
     </w:p>
     <w:p>
       <w:pPr>
@@ -335,7 +1028,7 @@
                     </pic:cNvPicPr>
                   </pic:nvPicPr>
                   <pic:blipFill>
-                    <a:blip r:embed="rId8">
+                    <a:blip r:embed="rId10">
                       <a:extLst>
                         <a:ext uri="{28A0092B-C50C-407E-A947-70E740481C1C}">
                           <a14:useLocalDpi xmlns:a14="http://schemas.microsoft.com/office/drawing/2010/main" val="0"/>
@@ -397,7 +1090,7 @@
                     </pic:cNvPicPr>
                   </pic:nvPicPr>
                   <pic:blipFill>
-                    <a:blip r:embed="rId9">
+                    <a:blip r:embed="rId11">
                       <a:extLst>
                         <a:ext uri="{28A0092B-C50C-407E-A947-70E740481C1C}">
                           <a14:useLocalDpi xmlns:a14="http://schemas.microsoft.com/office/drawing/2010/main" val="0"/>
@@ -450,7 +1143,7 @@
                     </pic:cNvPicPr>
                   </pic:nvPicPr>
                   <pic:blipFill>
-                    <a:blip r:embed="rId10">
+                    <a:blip r:embed="rId12">
                       <a:extLst>
                         <a:ext uri="{28A0092B-C50C-407E-A947-70E740481C1C}">
                           <a14:useLocalDpi xmlns:a14="http://schemas.microsoft.com/office/drawing/2010/main" val="0"/>

</xml_diff>